<commit_message>
continuing diploma thesis and application for competition
</commit_message>
<xml_diff>
--- a/writing-work/Bewerbung_Wettbewerb.docx
+++ b/writing-work/Bewerbung_Wettbewerb.docx
@@ -2,84 +2,79 @@
 <file path=word/document.xml><?xml version="1.0" encoding="utf-8"?>
 <w:document xmlns:wpc="http://schemas.microsoft.com/office/word/2010/wordprocessingCanvas" xmlns:cx="http://schemas.microsoft.com/office/drawing/2014/chartex" xmlns:cx1="http://schemas.microsoft.com/office/drawing/2015/9/8/chartex" xmlns:cx2="http://schemas.microsoft.com/office/drawing/2015/10/21/chartex" xmlns:cx3="http://schemas.microsoft.com/office/drawing/2016/5/9/chartex" xmlns:cx4="http://schemas.microsoft.com/office/drawing/2016/5/10/chartex" xmlns:cx5="http://schemas.microsoft.com/office/drawing/2016/5/11/chartex" xmlns:cx6="http://schemas.microsoft.com/office/drawing/2016/5/12/chartex" xmlns:cx7="http://schemas.microsoft.com/office/drawing/2016/5/13/chartex" xmlns:cx8="http://schemas.microsoft.com/office/drawing/2016/5/14/chartex" xmlns:mc="http://schemas.openxmlformats.org/markup-compatibility/2006" xmlns:aink="http://schemas.microsoft.com/office/drawing/2016/ink" xmlns:am3d="http://schemas.microsoft.com/office/drawing/2017/model3d" xmlns:o="urn:schemas-microsoft-com:office:office" xmlns:r="http://schemas.openxmlformats.org/officeDocument/2006/relationships" xmlns:m="http://schemas.openxmlformats.org/officeDocument/2006/math" xmlns:v="urn:schemas-microsoft-com:vml" xmlns:wp14="http://schemas.microsoft.com/office/word/2010/wordprocessingDrawing" xmlns:wp="http://schemas.openxmlformats.org/drawingml/2006/wordprocessingDrawing" xmlns:w10="urn:schemas-microsoft-com:office:word" xmlns:w="http://schemas.openxmlformats.org/wordprocessingml/2006/main" xmlns:w14="http://schemas.microsoft.com/office/word/2010/wordml" xmlns:w15="http://schemas.microsoft.com/office/word/2012/wordml" xmlns:w16cid="http://schemas.microsoft.com/office/word/2016/wordml/cid" xmlns:w16se="http://schemas.microsoft.com/office/word/2015/wordml/symex" xmlns:wpg="http://schemas.microsoft.com/office/word/2010/wordprocessingGroup" xmlns:wpi="http://schemas.microsoft.com/office/word/2010/wordprocessingInk" xmlns:wne="http://schemas.microsoft.com/office/word/2006/wordml" xmlns:wps="http://schemas.microsoft.com/office/word/2010/wordprocessingShape" mc:Ignorable="w14 w15 w16se w16cid wp14">
   <w:body>
-    <w:p w14:noSpellErr="1">
-      <w:pPr>
-        <w:rPr>
-          <w:sz w:val="28"/>
-          <w:szCs w:val="28"/>
-        </w:rPr>
-      </w:pPr>
-      <w:r>
-        <w:rPr>
-          <w:sz w:val="28"/>
-          <w:szCs w:val="28"/>
-        </w:rPr>
-        <w:t>Sehr geehrte Damen und Herren,</w:t>
-      </w:r>
-    </w:p>
-    <w:p w14:noSpellErr="1">
-      <w:pPr>
-        <w:pStyle w:val="Standard"/>
-        <w:rPr>
-          <w:sz w:val="28"/>
-          <w:szCs w:val="28"/>
-        </w:rPr>
-      </w:pPr>
-      <w:r>
-        <w:rPr>
-          <w:sz w:val="28"/>
-          <w:szCs w:val="28"/>
-        </w:rPr>
-        <w:t xml:space="preserve">Unsere Diplomarbeit beschäftigt sich mit der Erstellung einer neuen Website für den Badmintonverband Oberösterreich. Das Hauptziel der Arbeit ist die Arbeitserleichterung </w:t>
-      </w:r>
-      <w:r>
-        <w:rPr>
-          <w:sz w:val="28"/>
-          <w:szCs w:val="28"/>
-        </w:rPr>
-        <w:t xml:space="preserve">und Handhabung der Seite </w:t>
-      </w:r>
-      <w:r>
-        <w:rPr>
-          <w:sz w:val="28"/>
-          <w:szCs w:val="28"/>
-        </w:rPr>
-        <w:t xml:space="preserve">durch effizientes Datenhandling. </w:t>
-      </w:r>
-    </w:p>
-    <w:p xmlns:wp14="http://schemas.microsoft.com/office/word/2010/wordml" wp14:noSpellErr="1" wp14:textId="74677983">
-      <w:pPr>
-        <w:rPr>
-          <w:sz w:val="28"/>
-          <w:szCs w:val="28"/>
-        </w:rPr>
-      </w:pPr>
-      <w:r>
-        <w:rPr>
-          <w:sz w:val="28"/>
-          <w:szCs w:val="28"/>
-        </w:rPr>
-        <w:t>D</w:t>
-      </w:r>
-      <w:r>
-        <w:rPr>
-          <w:sz w:val="28"/>
-          <w:szCs w:val="28"/>
-        </w:rPr>
-        <w:t xml:space="preserve">as Grundprinzip unserer Diplomarbeit ist die Erstellung einer dynamischen Website für den Badminton Verband Oberösterreich. </w:t>
-      </w:r>
-      <w:r>
+    <w:p>
+      <w:pPr>
+        <w:pStyle w:val="Untertitel"/>
+        <w:jc w:val="center"/>
+        <w:rPr>
+          <w:rFonts w:eastAsiaTheme="minorHAnsi"/>
+          <w:iCs/>
+          <w:color w:val="auto"/>
+          <w:spacing w:val="0"/>
+          <w:sz w:val="28"/>
+          <w:szCs w:val="28"/>
+        </w:rPr>
+      </w:pPr>
+      <w:r>
+        <w:rPr>
+          <w:rFonts w:eastAsiaTheme="minorHAnsi"/>
+          <w:iCs/>
+          <w:color w:val="auto"/>
+          <w:spacing w:val="0"/>
+          <w:sz w:val="28"/>
+          <w:szCs w:val="28"/>
+        </w:rPr>
+        <w:t xml:space="preserve">Projektbeschreibung </w:t>
+      </w:r>
+      <w:r>
+        <w:rPr>
+          <w:rFonts w:eastAsiaTheme="minorHAnsi"/>
+          <w:iCs/>
+          <w:color w:val="auto"/>
+          <w:spacing w:val="0"/>
+          <w:sz w:val="28"/>
+          <w:szCs w:val="28"/>
+        </w:rPr>
+        <w:t>Diplomarbeit</w:t>
+      </w:r>
+      <w:r>
+        <w:rPr>
+          <w:rFonts w:eastAsiaTheme="minorHAnsi"/>
+          <w:iCs/>
+          <w:color w:val="auto"/>
+          <w:spacing w:val="0"/>
+          <w:sz w:val="28"/>
+          <w:szCs w:val="28"/>
+        </w:rPr>
         <w:br/>
-      </w:r>
-      <w:r>
-        <w:rPr>
-          <w:sz w:val="28"/>
-          <w:szCs w:val="28"/>
-        </w:rPr>
-        <w:t>Die wichtigsten Aspekte, die durch unsere Diplomarbeit verwirklicht werden soll, ist das effiziente Datenhandling mit großen Datenmengen. Es soll die Arbeit mit neuen Datensätzen, und das Bearbeiten von vorhandenen Datensätzen erleichtert werden.</w:t>
-      </w:r>
-    </w:p>
-    <w:p xmlns:wp14="http://schemas.microsoft.com/office/word/2010/wordml" wp14:textId="77777777" wp14:noSpellErr="1">
+        <w:t>Badmintonverband Osterösterreich</w:t>
+      </w:r>
+    </w:p>
+    <w:p/>
+    <w:p>
+      <w:pPr>
+        <w:rPr>
+          <w:sz w:val="28"/>
+          <w:szCs w:val="28"/>
+        </w:rPr>
+      </w:pPr>
+      <w:r>
+        <w:rPr>
+          <w:sz w:val="28"/>
+          <w:szCs w:val="28"/>
+        </w:rPr>
+        <w:t xml:space="preserve">Unsere Diplomarbeit beschäftigt sich mit der Erstellung einer neuen Website für den Badmintonverband Oberösterreich. Das Hauptziel der Arbeit ist die Arbeitserleichterung und Handhabung der Seite durch effizientes Datenhandling. </w:t>
+      </w:r>
+    </w:p>
+    <w:p>
+      <w:pPr>
+        <w:rPr>
+          <w:sz w:val="28"/>
+          <w:szCs w:val="28"/>
+        </w:rPr>
+      </w:pPr>
+    </w:p>
+    <w:p>
       <w:pPr>
         <w:pStyle w:val="berschrift2"/>
         <w:rPr>
@@ -95,59 +90,61 @@
         <w:t>Ausgangssituation (Aufgabenstellung)</w:t>
       </w:r>
     </w:p>
-    <w:p xmlns:wp14="http://schemas.microsoft.com/office/word/2010/wordml" wp14:noSpellErr="1" wp14:textId="1E008CDD">
-      <w:pPr>
-        <w:rPr>
-          <w:sz w:val="28"/>
-          <w:szCs w:val="28"/>
-        </w:rPr>
-      </w:pPr>
-      <w:r>
-        <w:rPr>
-          <w:sz w:val="28"/>
-          <w:szCs w:val="28"/>
-        </w:rPr>
-        <w:t>Die aktuelle Website des Badmintonverbandes Oberösterreich ist weder optisch noch funktional auf dem aktuellen Stand der Zeit. Das Handling von Daten ist sehr aufwändig und zeitintensiv. Einzelne Artikel müssen durch eine mühsame Prozedur auf WordPress zu der Website hinzugefügt we</w:t>
-      </w:r>
-      <w:r>
-        <w:rPr>
-          <w:sz w:val="28"/>
-          <w:szCs w:val="28"/>
-        </w:rPr>
-        <w:t>rden</w:t>
-      </w:r>
-      <w:r>
-        <w:rPr>
-          <w:sz w:val="28"/>
-          <w:szCs w:val="28"/>
-        </w:rPr>
-        <w:t>.</w:t>
-      </w:r>
-    </w:p>
-    <w:p w14:noSpellErr="1">
-      <w:pPr>
-        <w:pStyle w:val="Standard"/>
-        <w:rPr>
-          <w:sz w:val="28"/>
-          <w:szCs w:val="28"/>
-        </w:rPr>
-      </w:pPr>
-      <w:r>
-        <w:rPr>
-          <w:sz w:val="28"/>
-          <w:szCs w:val="28"/>
-        </w:rPr>
-        <w:t>Auf Grund der fehlenden Automatisierung müssen Einträge oft doppelt zu der Seite hinzugefügt werden</w:t>
-      </w:r>
-      <w:r>
-        <w:rPr>
-          <w:sz w:val="28"/>
-          <w:szCs w:val="28"/>
-        </w:rPr>
-        <w:t>, um Inhalte richtig anzuzeigen.</w:t>
-      </w:r>
-    </w:p>
-    <w:p xmlns:wp14="http://schemas.microsoft.com/office/word/2010/wordml" wp14:textId="77777777" wp14:noSpellErr="1">
+    <w:p>
+      <w:pPr>
+        <w:rPr>
+          <w:sz w:val="28"/>
+          <w:szCs w:val="28"/>
+        </w:rPr>
+      </w:pPr>
+      <w:r>
+        <w:rPr>
+          <w:sz w:val="28"/>
+          <w:szCs w:val="28"/>
+        </w:rPr>
+        <w:t xml:space="preserve">Die aktuelle Website des Badmintonverbandes Oberösterreich ist weder optisch noch funktional auf dem aktuellen Stand der Zeit. Das Handling von Daten ist sehr aufwändig und zeitintensiv. Einzelne </w:t>
+      </w:r>
+      <w:r>
+        <w:rPr>
+          <w:sz w:val="28"/>
+          <w:szCs w:val="28"/>
+        </w:rPr>
+        <w:t>News-</w:t>
+      </w:r>
+      <w:bookmarkStart w:id="0" w:name="_GoBack"/>
+      <w:bookmarkEnd w:id="0"/>
+      <w:r>
+        <w:rPr>
+          <w:sz w:val="28"/>
+          <w:szCs w:val="28"/>
+        </w:rPr>
+        <w:t>Artikel müssen durch eine mühsame Prozedur auf WordPress zu der Website hinzugefügt werden.</w:t>
+      </w:r>
+    </w:p>
+    <w:p>
+      <w:pPr>
+        <w:rPr>
+          <w:sz w:val="28"/>
+          <w:szCs w:val="28"/>
+        </w:rPr>
+      </w:pPr>
+      <w:r>
+        <w:rPr>
+          <w:sz w:val="28"/>
+          <w:szCs w:val="28"/>
+        </w:rPr>
+        <w:t>Auf Grund der fehlenden Automatisierung müssen Einträge oft doppelt zu der Seite hinzugefügt werden, um Inhalte richtig anzuzeigen.</w:t>
+      </w:r>
+    </w:p>
+    <w:p>
+      <w:pPr>
+        <w:rPr>
+          <w:sz w:val="28"/>
+          <w:szCs w:val="28"/>
+        </w:rPr>
+      </w:pPr>
+    </w:p>
+    <w:p>
       <w:pPr>
         <w:pStyle w:val="berschrift2"/>
         <w:rPr>
@@ -163,7 +160,7 @@
         <w:t>Realisierung</w:t>
       </w:r>
     </w:p>
-    <w:p xmlns:wp14="http://schemas.microsoft.com/office/word/2010/wordml" wp14:noSpellErr="1" wp14:textId="10D3A5EA">
+    <w:p>
       <w:pPr>
         <w:rPr>
           <w:rFonts w:cs="Arial"/>
@@ -177,74 +174,35 @@
           <w:sz w:val="28"/>
           <w:szCs w:val="28"/>
         </w:rPr>
-        <w:t>Um die Anforderungen des Vereines so gut wie möglich umzusetzen wurde auf ein CMS (Content Management System wie WordPress oder J</w:t>
-      </w:r>
-      <w:r>
-        <w:rPr>
-          <w:rFonts w:cs="Arial"/>
-          <w:sz w:val="28"/>
-          <w:szCs w:val="28"/>
-        </w:rPr>
-        <w:t>oomla</w:t>
-      </w:r>
-      <w:r>
-        <w:rPr>
-          <w:rFonts w:cs="Arial"/>
-          <w:sz w:val="28"/>
-          <w:szCs w:val="28"/>
-        </w:rPr>
-        <w:t>) verzichtet. Die Seite wurde von Grund auf in PHP mit HTML und SASS erstellt, um die Wünsche des Vereines Best möglichst zu realisieren. Auf diese Weise konnten vollkommen personalisierte Formulare erstellt werden, welche die Arbeit des Vereins weitestgehend vereinfacht und die wichtigsten Abläufe automatisiert.</w:t>
-      </w:r>
-    </w:p>
-    <w:p w14:noSpellErr="1">
-      <w:pPr>
-        <w:pStyle w:val="Heading1"/>
-      </w:pPr>
-      <w:r>
-        <w:rPr/>
+        <w:t>Um die Anforderungen des Vereines so gut wie möglich umzusetzen wurde auf ein CMS (Content Management System wie WordPress oder Joomla) verzichtet. Die Seite wurde von Grund auf in PHP mit HTML und SASS erstellt, um die Wünsche des Vereines Best möglichst zu realisieren. Auf diese Weise konnten vollkommen personalisierte Formulare erstellt werden, welche die Arbeit des Vereins weitestgehend vereinfacht und die wichtigsten Abläufe automatisiert.</w:t>
+      </w:r>
+    </w:p>
+    <w:p>
+      <w:pPr>
+        <w:pStyle w:val="berschrift1"/>
+      </w:pPr>
+      <w:r>
         <w:t xml:space="preserve">Arbeitseinteilung </w:t>
       </w:r>
     </w:p>
-    <w:p w14:noSpellErr="1">
-      <w:pPr>
-        <w:pStyle w:val="Standard"/>
-        <w:rPr>
-          <w:sz w:val="28"/>
-          <w:szCs w:val="28"/>
-        </w:rPr>
-      </w:pPr>
-      <w:r>
-        <w:rPr>
-          <w:sz w:val="28"/>
-          <w:szCs w:val="28"/>
-        </w:rPr>
-        <w:t xml:space="preserve">Die Arbeitseinteilung erfolgte durch eine Besprechung </w:t>
-      </w:r>
-      <w:r>
-        <w:rPr>
-          <w:sz w:val="28"/>
-          <w:szCs w:val="28"/>
-        </w:rPr>
-        <w:t xml:space="preserve">vor dem eigentlichen </w:t>
-      </w:r>
-      <w:r>
-        <w:rPr>
-          <w:sz w:val="28"/>
-          <w:szCs w:val="28"/>
-        </w:rPr>
-        <w:t>Arbeitsbeginn</w:t>
-      </w:r>
-      <w:r>
-        <w:rPr>
-          <w:sz w:val="28"/>
-          <w:szCs w:val="28"/>
-        </w:rPr>
-        <w:t>. Aufgaben wurden so unterteilt:</w:t>
-      </w:r>
-    </w:p>
-    <w:p w14:noSpellErr="1">
-      <w:pPr>
-        <w:pStyle w:val="ListParagraph"/>
+    <w:p>
+      <w:pPr>
+        <w:rPr>
+          <w:sz w:val="28"/>
+          <w:szCs w:val="28"/>
+        </w:rPr>
+      </w:pPr>
+      <w:r>
+        <w:rPr>
+          <w:sz w:val="28"/>
+          <w:szCs w:val="28"/>
+        </w:rPr>
+        <w:t>Die Arbeitseinteilung erfolgte durch eine Besprechung vor dem eigentlichen Arbeitsbeginn. Aufgaben wurden so unterteilt:</w:t>
+      </w:r>
+    </w:p>
+    <w:p>
+      <w:pPr>
+        <w:pStyle w:val="Listenabsatz"/>
         <w:numPr>
           <w:ilvl w:val="0"/>
           <w:numId w:val="1"/>
@@ -259,19 +217,19 @@
           <w:sz w:val="28"/>
           <w:szCs w:val="28"/>
         </w:rPr>
-        <w:t xml:space="preserve">Diplomand 1: </w:t>
-      </w:r>
-      <w:r>
-        <w:rPr>
-          <w:sz w:val="28"/>
-          <w:szCs w:val="28"/>
-        </w:rPr>
-        <w:t>Datenhandling und Datenübersiedlung</w:t>
-      </w:r>
-    </w:p>
-    <w:p>
-      <w:pPr>
-        <w:pStyle w:val="ListParagraph"/>
+        <w:t>Paul Luger</w:t>
+      </w:r>
+      <w:r>
+        <w:rPr>
+          <w:sz w:val="28"/>
+          <w:szCs w:val="28"/>
+        </w:rPr>
+        <w:t>: Datenhandling und Datenübersiedlung</w:t>
+      </w:r>
+    </w:p>
+    <w:p>
+      <w:pPr>
+        <w:pStyle w:val="Listenabsatz"/>
         <w:numPr>
           <w:ilvl w:val="0"/>
           <w:numId w:val="1"/>
@@ -286,19 +244,18 @@
           <w:sz w:val="28"/>
           <w:szCs w:val="28"/>
         </w:rPr>
-        <w:t xml:space="preserve">Diplomand 2: </w:t>
-      </w:r>
-      <w:r>
-        <w:rPr>
-          <w:sz w:val="28"/>
-          <w:szCs w:val="28"/>
-        </w:rPr>
-        <w:t>Design und Aufbau der Website</w:t>
-      </w:r>
-    </w:p>
-    <w:p>
-      <w:pPr>
-        <w:pStyle w:val="Standard"/>
+        <w:t>Tobias Hattinger</w:t>
+      </w:r>
+      <w:r>
+        <w:rPr>
+          <w:sz w:val="28"/>
+          <w:szCs w:val="28"/>
+        </w:rPr>
+        <w:t>: Design und Aufbau der Website</w:t>
+      </w:r>
+    </w:p>
+    <w:p>
+      <w:pPr>
         <w:ind w:left="360"/>
         <w:rPr>
           <w:sz w:val="28"/>
@@ -306,26 +263,14 @@
         </w:rPr>
       </w:pPr>
     </w:p>
-    <w:p w14:noSpellErr="1">
-      <w:pPr>
-        <w:pStyle w:val="Standard"/>
-      </w:pPr>
-    </w:p>
-    <w:p xmlns:wp14="http://schemas.microsoft.com/office/word/2010/wordml" wp14:textId="16AA4A75">
-      <w:pPr>
-        <w:ind w:left="0"/>
-      </w:pPr>
-    </w:p>
-    <w:p w14:noSpellErr="1">
-      <w:pPr>
-        <w:pStyle w:val="Standard"/>
-        <w:ind w:left="0"/>
-      </w:pPr>
-    </w:p>
-    <w:p xmlns:wp14="http://schemas.microsoft.com/office/word/2010/wordml" wp14:textId="77777777"/>
+    <w:p/>
+    <w:p/>
+    <w:p/>
+    <w:p/>
     <w:sectPr>
-      <w:headerReference w:type="default" r:id="rId6"/>
-      <w:pgSz w:w="11906" w:h="16838" w:orient="portrait"/>
+      <w:headerReference w:type="default" r:id="rId7"/>
+      <w:footerReference w:type="default" r:id="rId8"/>
+      <w:pgSz w:w="11906" w:h="16838"/>
       <w:pgMar w:top="1417" w:right="1417" w:bottom="1134" w:left="1417" w:header="708" w:footer="708" w:gutter="0"/>
       <w:cols w:space="708"/>
       <w:docGrid w:linePitch="360"/>
@@ -337,7 +282,7 @@
 <file path=word/endnotes.xml><?xml version="1.0" encoding="utf-8"?>
 <w:endnotes xmlns:wpc="http://schemas.microsoft.com/office/word/2010/wordprocessingCanvas" xmlns:cx="http://schemas.microsoft.com/office/drawing/2014/chartex" xmlns:cx1="http://schemas.microsoft.com/office/drawing/2015/9/8/chartex" xmlns:cx2="http://schemas.microsoft.com/office/drawing/2015/10/21/chartex" xmlns:cx3="http://schemas.microsoft.com/office/drawing/2016/5/9/chartex" xmlns:cx4="http://schemas.microsoft.com/office/drawing/2016/5/10/chartex" xmlns:cx5="http://schemas.microsoft.com/office/drawing/2016/5/11/chartex" xmlns:cx6="http://schemas.microsoft.com/office/drawing/2016/5/12/chartex" xmlns:cx7="http://schemas.microsoft.com/office/drawing/2016/5/13/chartex" xmlns:cx8="http://schemas.microsoft.com/office/drawing/2016/5/14/chartex" xmlns:mc="http://schemas.openxmlformats.org/markup-compatibility/2006" xmlns:aink="http://schemas.microsoft.com/office/drawing/2016/ink" xmlns:am3d="http://schemas.microsoft.com/office/drawing/2017/model3d" xmlns:o="urn:schemas-microsoft-com:office:office" xmlns:r="http://schemas.openxmlformats.org/officeDocument/2006/relationships" xmlns:m="http://schemas.openxmlformats.org/officeDocument/2006/math" xmlns:v="urn:schemas-microsoft-com:vml" xmlns:wp14="http://schemas.microsoft.com/office/word/2010/wordprocessingDrawing" xmlns:wp="http://schemas.openxmlformats.org/drawingml/2006/wordprocessingDrawing" xmlns:w10="urn:schemas-microsoft-com:office:word" xmlns:w="http://schemas.openxmlformats.org/wordprocessingml/2006/main" xmlns:w14="http://schemas.microsoft.com/office/word/2010/wordml" xmlns:w15="http://schemas.microsoft.com/office/word/2012/wordml" xmlns:w16cid="http://schemas.microsoft.com/office/word/2016/wordml/cid" xmlns:w16se="http://schemas.microsoft.com/office/word/2015/wordml/symex" xmlns:wpg="http://schemas.microsoft.com/office/word/2010/wordprocessingGroup" xmlns:wpi="http://schemas.microsoft.com/office/word/2010/wordprocessingInk" xmlns:wne="http://schemas.microsoft.com/office/word/2006/wordml" xmlns:wps="http://schemas.microsoft.com/office/word/2010/wordprocessingShape" mc:Ignorable="w14 w15 w16se w16cid wp14">
   <w:endnote w:type="separator" w:id="-1">
-    <w:p xmlns:wp14="http://schemas.microsoft.com/office/word/2010/wordml" wp14:textId="77777777">
+    <w:p>
       <w:pPr>
         <w:spacing w:after="0" w:line="240" w:lineRule="auto"/>
       </w:pPr>
@@ -347,7 +292,7 @@
     </w:p>
   </w:endnote>
   <w:endnote w:type="continuationSeparator" w:id="0">
-    <w:p xmlns:wp14="http://schemas.microsoft.com/office/word/2010/wordml" wp14:textId="77777777">
+    <w:p>
       <w:pPr>
         <w:spacing w:after="0" w:line="240" w:lineRule="auto"/>
       </w:pPr>
@@ -357,12 +302,40 @@
     </w:p>
   </w:endnote>
 </w:endnotes>
+</file>
+
+<file path=word/footer1.xml><?xml version="1.0" encoding="utf-8"?>
+<w:ftr xmlns:wpc="http://schemas.microsoft.com/office/word/2010/wordprocessingCanvas" xmlns:cx="http://schemas.microsoft.com/office/drawing/2014/chartex" xmlns:cx1="http://schemas.microsoft.com/office/drawing/2015/9/8/chartex" xmlns:cx2="http://schemas.microsoft.com/office/drawing/2015/10/21/chartex" xmlns:cx3="http://schemas.microsoft.com/office/drawing/2016/5/9/chartex" xmlns:cx4="http://schemas.microsoft.com/office/drawing/2016/5/10/chartex" xmlns:cx5="http://schemas.microsoft.com/office/drawing/2016/5/11/chartex" xmlns:cx6="http://schemas.microsoft.com/office/drawing/2016/5/12/chartex" xmlns:cx7="http://schemas.microsoft.com/office/drawing/2016/5/13/chartex" xmlns:cx8="http://schemas.microsoft.com/office/drawing/2016/5/14/chartex" xmlns:mc="http://schemas.openxmlformats.org/markup-compatibility/2006" xmlns:aink="http://schemas.microsoft.com/office/drawing/2016/ink" xmlns:am3d="http://schemas.microsoft.com/office/drawing/2017/model3d" xmlns:o="urn:schemas-microsoft-com:office:office" xmlns:r="http://schemas.openxmlformats.org/officeDocument/2006/relationships" xmlns:m="http://schemas.openxmlformats.org/officeDocument/2006/math" xmlns:v="urn:schemas-microsoft-com:vml" xmlns:wp14="http://schemas.microsoft.com/office/word/2010/wordprocessingDrawing" xmlns:wp="http://schemas.openxmlformats.org/drawingml/2006/wordprocessingDrawing" xmlns:w10="urn:schemas-microsoft-com:office:word" xmlns:w="http://schemas.openxmlformats.org/wordprocessingml/2006/main" xmlns:w14="http://schemas.microsoft.com/office/word/2010/wordml" xmlns:w15="http://schemas.microsoft.com/office/word/2012/wordml" xmlns:w16cid="http://schemas.microsoft.com/office/word/2016/wordml/cid" xmlns:w16se="http://schemas.microsoft.com/office/word/2015/wordml/symex" xmlns:wpg="http://schemas.microsoft.com/office/word/2010/wordprocessingGroup" xmlns:wpi="http://schemas.microsoft.com/office/word/2010/wordprocessingInk" xmlns:wne="http://schemas.microsoft.com/office/word/2006/wordml" xmlns:wps="http://schemas.microsoft.com/office/word/2010/wordprocessingShape" mc:Ignorable="w14 w15 w16se w16cid wp14">
+  <w:p>
+    <w:pPr>
+      <w:pStyle w:val="Fuzeile"/>
+    </w:pPr>
+    <w:r>
+      <w:tab/>
+    </w:r>
+    <w:r>
+      <w:tab/>
+      <w:t>Hattinger</w:t>
+    </w:r>
+    <w:r>
+      <w:br/>
+      <w:t>01.12.2018</w:t>
+    </w:r>
+    <w:r>
+      <w:tab/>
+    </w:r>
+    <w:r>
+      <w:tab/>
+      <w:t>Luger</w:t>
+    </w:r>
+  </w:p>
+</w:ftr>
 </file>
 
 <file path=word/footnotes.xml><?xml version="1.0" encoding="utf-8"?>
 <w:footnotes xmlns:wpc="http://schemas.microsoft.com/office/word/2010/wordprocessingCanvas" xmlns:cx="http://schemas.microsoft.com/office/drawing/2014/chartex" xmlns:cx1="http://schemas.microsoft.com/office/drawing/2015/9/8/chartex" xmlns:cx2="http://schemas.microsoft.com/office/drawing/2015/10/21/chartex" xmlns:cx3="http://schemas.microsoft.com/office/drawing/2016/5/9/chartex" xmlns:cx4="http://schemas.microsoft.com/office/drawing/2016/5/10/chartex" xmlns:cx5="http://schemas.microsoft.com/office/drawing/2016/5/11/chartex" xmlns:cx6="http://schemas.microsoft.com/office/drawing/2016/5/12/chartex" xmlns:cx7="http://schemas.microsoft.com/office/drawing/2016/5/13/chartex" xmlns:cx8="http://schemas.microsoft.com/office/drawing/2016/5/14/chartex" xmlns:mc="http://schemas.openxmlformats.org/markup-compatibility/2006" xmlns:aink="http://schemas.microsoft.com/office/drawing/2016/ink" xmlns:am3d="http://schemas.microsoft.com/office/drawing/2017/model3d" xmlns:o="urn:schemas-microsoft-com:office:office" xmlns:r="http://schemas.openxmlformats.org/officeDocument/2006/relationships" xmlns:m="http://schemas.openxmlformats.org/officeDocument/2006/math" xmlns:v="urn:schemas-microsoft-com:vml" xmlns:wp14="http://schemas.microsoft.com/office/word/2010/wordprocessingDrawing" xmlns:wp="http://schemas.openxmlformats.org/drawingml/2006/wordprocessingDrawing" xmlns:w10="urn:schemas-microsoft-com:office:word" xmlns:w="http://schemas.openxmlformats.org/wordprocessingml/2006/main" xmlns:w14="http://schemas.microsoft.com/office/word/2010/wordml" xmlns:w15="http://schemas.microsoft.com/office/word/2012/wordml" xmlns:w16cid="http://schemas.microsoft.com/office/word/2016/wordml/cid" xmlns:w16se="http://schemas.microsoft.com/office/word/2015/wordml/symex" xmlns:wpg="http://schemas.microsoft.com/office/word/2010/wordprocessingGroup" xmlns:wpi="http://schemas.microsoft.com/office/word/2010/wordprocessingInk" xmlns:wne="http://schemas.microsoft.com/office/word/2006/wordml" xmlns:wps="http://schemas.microsoft.com/office/word/2010/wordprocessingShape" mc:Ignorable="w14 w15 w16se w16cid wp14">
   <w:footnote w:type="separator" w:id="-1">
-    <w:p xmlns:wp14="http://schemas.microsoft.com/office/word/2010/wordml" wp14:textId="77777777">
+    <w:p>
       <w:pPr>
         <w:spacing w:after="0" w:line="240" w:lineRule="auto"/>
       </w:pPr>
@@ -372,7 +345,7 @@
     </w:p>
   </w:footnote>
   <w:footnote w:type="continuationSeparator" w:id="0">
-    <w:p xmlns:wp14="http://schemas.microsoft.com/office/word/2010/wordml" wp14:textId="77777777">
+    <w:p>
       <w:pPr>
         <w:spacing w:after="0" w:line="240" w:lineRule="auto"/>
       </w:pPr>
@@ -386,24 +359,7 @@
 
 <file path=word/header1.xml><?xml version="1.0" encoding="utf-8"?>
 <w:hdr xmlns:wpc="http://schemas.microsoft.com/office/word/2010/wordprocessingCanvas" xmlns:cx="http://schemas.microsoft.com/office/drawing/2014/chartex" xmlns:cx1="http://schemas.microsoft.com/office/drawing/2015/9/8/chartex" xmlns:cx2="http://schemas.microsoft.com/office/drawing/2015/10/21/chartex" xmlns:cx3="http://schemas.microsoft.com/office/drawing/2016/5/9/chartex" xmlns:cx4="http://schemas.microsoft.com/office/drawing/2016/5/10/chartex" xmlns:cx5="http://schemas.microsoft.com/office/drawing/2016/5/11/chartex" xmlns:cx6="http://schemas.microsoft.com/office/drawing/2016/5/12/chartex" xmlns:cx7="http://schemas.microsoft.com/office/drawing/2016/5/13/chartex" xmlns:cx8="http://schemas.microsoft.com/office/drawing/2016/5/14/chartex" xmlns:mc="http://schemas.openxmlformats.org/markup-compatibility/2006" xmlns:aink="http://schemas.microsoft.com/office/drawing/2016/ink" xmlns:am3d="http://schemas.microsoft.com/office/drawing/2017/model3d" xmlns:o="urn:schemas-microsoft-com:office:office" xmlns:r="http://schemas.openxmlformats.org/officeDocument/2006/relationships" xmlns:m="http://schemas.openxmlformats.org/officeDocument/2006/math" xmlns:v="urn:schemas-microsoft-com:vml" xmlns:wp14="http://schemas.microsoft.com/office/word/2010/wordprocessingDrawing" xmlns:wp="http://schemas.openxmlformats.org/drawingml/2006/wordprocessingDrawing" xmlns:w10="urn:schemas-microsoft-com:office:word" xmlns:w="http://schemas.openxmlformats.org/wordprocessingml/2006/main" xmlns:w14="http://schemas.microsoft.com/office/word/2010/wordml" xmlns:w15="http://schemas.microsoft.com/office/word/2012/wordml" xmlns:w16cid="http://schemas.microsoft.com/office/word/2016/wordml/cid" xmlns:w16se="http://schemas.microsoft.com/office/word/2015/wordml/symex" xmlns:wpg="http://schemas.microsoft.com/office/word/2010/wordprocessingGroup" xmlns:wpi="http://schemas.microsoft.com/office/word/2010/wordprocessingInk" xmlns:wne="http://schemas.microsoft.com/office/word/2006/wordml" xmlns:wps="http://schemas.microsoft.com/office/word/2010/wordprocessingShape" mc:Ignorable="w14 w15 w16se w16cid wp14">
-  <w:p xmlns:wp14="http://schemas.microsoft.com/office/word/2010/wordml" wp14:textId="77777777">
-    <w:pPr>
-      <w:pStyle w:val="Kopfzeile"/>
-    </w:pPr>
-    <w:r>
-      <w:tab/>
-    </w:r>
-    <w:r>
-      <w:t>Luger, Hattinger</w:t>
-    </w:r>
-    <w:r>
-      <w:tab/>
-    </w:r>
-    <w:r>
-      <w:t>5AHWII</w:t>
-    </w:r>
-  </w:p>
-  <w:p xmlns:wp14="http://schemas.microsoft.com/office/word/2010/wordml" wp14:textId="77777777">
+  <w:p>
     <w:pPr>
       <w:pStyle w:val="Kopfzeile"/>
     </w:pPr>
@@ -412,8 +368,18 @@
     </w:r>
     <w:r>
       <w:tab/>
+      <w:t>5AHWII</w:t>
+    </w:r>
+  </w:p>
+  <w:p>
+    <w:pPr>
+      <w:pStyle w:val="Kopfzeile"/>
+    </w:pPr>
+    <w:r>
+      <w:tab/>
     </w:r>
     <w:r>
+      <w:tab/>
       <w:t>HTBLA Vöcklabruck</w:t>
     </w:r>
   </w:p>
@@ -421,10 +387,12 @@
 </file>
 
 <file path=word/numbering.xml><?xml version="1.0" encoding="utf-8"?>
-<w:numbering xmlns:w="http://schemas.openxmlformats.org/wordprocessingml/2006/main">
-  <w:abstractNum xmlns:w="http://schemas.openxmlformats.org/wordprocessingml/2006/main" w:abstractNumId="1">
-    <w:multiLevelType xmlns:w="http://schemas.openxmlformats.org/wordprocessingml/2006/main" w:val="hybridMultilevel"/>
-    <w:lvl xmlns:w="http://schemas.openxmlformats.org/wordprocessingml/2006/main" w:ilvl="0">
+<w:numbering xmlns:wpc="http://schemas.microsoft.com/office/word/2010/wordprocessingCanvas" xmlns:cx="http://schemas.microsoft.com/office/drawing/2014/chartex" xmlns:cx1="http://schemas.microsoft.com/office/drawing/2015/9/8/chartex" xmlns:cx2="http://schemas.microsoft.com/office/drawing/2015/10/21/chartex" xmlns:cx3="http://schemas.microsoft.com/office/drawing/2016/5/9/chartex" xmlns:cx4="http://schemas.microsoft.com/office/drawing/2016/5/10/chartex" xmlns:cx5="http://schemas.microsoft.com/office/drawing/2016/5/11/chartex" xmlns:cx6="http://schemas.microsoft.com/office/drawing/2016/5/12/chartex" xmlns:cx7="http://schemas.microsoft.com/office/drawing/2016/5/13/chartex" xmlns:cx8="http://schemas.microsoft.com/office/drawing/2016/5/14/chartex" xmlns:mc="http://schemas.openxmlformats.org/markup-compatibility/2006" xmlns:aink="http://schemas.microsoft.com/office/drawing/2016/ink" xmlns:am3d="http://schemas.microsoft.com/office/drawing/2017/model3d" xmlns:o="urn:schemas-microsoft-com:office:office" xmlns:r="http://schemas.openxmlformats.org/officeDocument/2006/relationships" xmlns:m="http://schemas.openxmlformats.org/officeDocument/2006/math" xmlns:v="urn:schemas-microsoft-com:vml" xmlns:wp14="http://schemas.microsoft.com/office/word/2010/wordprocessingDrawing" xmlns:wp="http://schemas.openxmlformats.org/drawingml/2006/wordprocessingDrawing" xmlns:w10="urn:schemas-microsoft-com:office:word" xmlns:w="http://schemas.openxmlformats.org/wordprocessingml/2006/main" xmlns:w14="http://schemas.microsoft.com/office/word/2010/wordml" xmlns:w15="http://schemas.microsoft.com/office/word/2012/wordml" xmlns:w16cid="http://schemas.microsoft.com/office/word/2016/wordml/cid" xmlns:w16se="http://schemas.microsoft.com/office/word/2015/wordml/symex" xmlns:wpg="http://schemas.microsoft.com/office/word/2010/wordprocessingGroup" xmlns:wpi="http://schemas.microsoft.com/office/word/2010/wordprocessingInk" xmlns:wne="http://schemas.microsoft.com/office/word/2006/wordml" xmlns:wps="http://schemas.microsoft.com/office/word/2010/wordprocessingShape" mc:Ignorable="w14 w15 w16se w16cid wp14">
+  <w:abstractNum w:abstractNumId="0" w15:restartNumberingAfterBreak="0">
+    <w:nsid w:val="6E620244"/>
+    <w:multiLevelType w:val="hybridMultilevel"/>
+    <w:tmpl w:val="3E9C3366"/>
+    <w:lvl w:ilvl="0" w:tplc="48C897B2">
       <w:start w:val="1"/>
       <w:numFmt w:val="bullet"/>
       <w:lvlText w:val=""/>
@@ -433,10 +401,10 @@
         <w:ind w:left="720" w:hanging="360"/>
       </w:pPr>
       <w:rPr>
-        <w:rFonts w:hint="default" w:ascii="Symbol" w:hAnsi="Symbol"/>
+        <w:rFonts w:ascii="Symbol" w:hAnsi="Symbol" w:hint="default"/>
       </w:rPr>
     </w:lvl>
-    <w:lvl xmlns:w="http://schemas.openxmlformats.org/wordprocessingml/2006/main" w:ilvl="1">
+    <w:lvl w:ilvl="1" w:tplc="F6723890">
       <w:start w:val="1"/>
       <w:numFmt w:val="bullet"/>
       <w:lvlText w:val="o"/>
@@ -445,10 +413,10 @@
         <w:ind w:left="1440" w:hanging="360"/>
       </w:pPr>
       <w:rPr>
-        <w:rFonts w:hint="default" w:ascii="Courier New" w:hAnsi="Courier New"/>
+        <w:rFonts w:ascii="Courier New" w:hAnsi="Courier New" w:hint="default"/>
       </w:rPr>
     </w:lvl>
-    <w:lvl xmlns:w="http://schemas.openxmlformats.org/wordprocessingml/2006/main" w:ilvl="2">
+    <w:lvl w:ilvl="2" w:tplc="694AAEEE">
       <w:start w:val="1"/>
       <w:numFmt w:val="bullet"/>
       <w:lvlText w:val=""/>
@@ -457,10 +425,10 @@
         <w:ind w:left="2160" w:hanging="360"/>
       </w:pPr>
       <w:rPr>
-        <w:rFonts w:hint="default" w:ascii="Wingdings" w:hAnsi="Wingdings"/>
+        <w:rFonts w:ascii="Wingdings" w:hAnsi="Wingdings" w:hint="default"/>
       </w:rPr>
     </w:lvl>
-    <w:lvl xmlns:w="http://schemas.openxmlformats.org/wordprocessingml/2006/main" w:ilvl="3">
+    <w:lvl w:ilvl="3" w:tplc="7766F90E">
       <w:start w:val="1"/>
       <w:numFmt w:val="bullet"/>
       <w:lvlText w:val=""/>
@@ -469,10 +437,10 @@
         <w:ind w:left="2880" w:hanging="360"/>
       </w:pPr>
       <w:rPr>
-        <w:rFonts w:hint="default" w:ascii="Symbol" w:hAnsi="Symbol"/>
+        <w:rFonts w:ascii="Symbol" w:hAnsi="Symbol" w:hint="default"/>
       </w:rPr>
     </w:lvl>
-    <w:lvl xmlns:w="http://schemas.openxmlformats.org/wordprocessingml/2006/main" w:ilvl="4">
+    <w:lvl w:ilvl="4" w:tplc="362EED60">
       <w:start w:val="1"/>
       <w:numFmt w:val="bullet"/>
       <w:lvlText w:val="o"/>
@@ -481,10 +449,10 @@
         <w:ind w:left="3600" w:hanging="360"/>
       </w:pPr>
       <w:rPr>
-        <w:rFonts w:hint="default" w:ascii="Courier New" w:hAnsi="Courier New"/>
+        <w:rFonts w:ascii="Courier New" w:hAnsi="Courier New" w:hint="default"/>
       </w:rPr>
     </w:lvl>
-    <w:lvl xmlns:w="http://schemas.openxmlformats.org/wordprocessingml/2006/main" w:ilvl="5">
+    <w:lvl w:ilvl="5" w:tplc="0CBCD74E">
       <w:start w:val="1"/>
       <w:numFmt w:val="bullet"/>
       <w:lvlText w:val=""/>
@@ -493,10 +461,10 @@
         <w:ind w:left="4320" w:hanging="360"/>
       </w:pPr>
       <w:rPr>
-        <w:rFonts w:hint="default" w:ascii="Wingdings" w:hAnsi="Wingdings"/>
+        <w:rFonts w:ascii="Wingdings" w:hAnsi="Wingdings" w:hint="default"/>
       </w:rPr>
     </w:lvl>
-    <w:lvl xmlns:w="http://schemas.openxmlformats.org/wordprocessingml/2006/main" w:ilvl="6">
+    <w:lvl w:ilvl="6" w:tplc="513821EA">
       <w:start w:val="1"/>
       <w:numFmt w:val="bullet"/>
       <w:lvlText w:val=""/>
@@ -505,10 +473,10 @@
         <w:ind w:left="5040" w:hanging="360"/>
       </w:pPr>
       <w:rPr>
-        <w:rFonts w:hint="default" w:ascii="Symbol" w:hAnsi="Symbol"/>
+        <w:rFonts w:ascii="Symbol" w:hAnsi="Symbol" w:hint="default"/>
       </w:rPr>
     </w:lvl>
-    <w:lvl xmlns:w="http://schemas.openxmlformats.org/wordprocessingml/2006/main" w:ilvl="7">
+    <w:lvl w:ilvl="7" w:tplc="7FDA586E">
       <w:start w:val="1"/>
       <w:numFmt w:val="bullet"/>
       <w:lvlText w:val="o"/>
@@ -517,10 +485,10 @@
         <w:ind w:left="5760" w:hanging="360"/>
       </w:pPr>
       <w:rPr>
-        <w:rFonts w:hint="default" w:ascii="Courier New" w:hAnsi="Courier New"/>
+        <w:rFonts w:ascii="Courier New" w:hAnsi="Courier New" w:hint="default"/>
       </w:rPr>
     </w:lvl>
-    <w:lvl xmlns:w="http://schemas.openxmlformats.org/wordprocessingml/2006/main" w:ilvl="8">
+    <w:lvl w:ilvl="8" w:tplc="02FA966A">
       <w:start w:val="1"/>
       <w:numFmt w:val="bullet"/>
       <w:lvlText w:val=""/>
@@ -529,22 +497,22 @@
         <w:ind w:left="6480" w:hanging="360"/>
       </w:pPr>
       <w:rPr>
-        <w:rFonts w:hint="default" w:ascii="Wingdings" w:hAnsi="Wingdings"/>
+        <w:rFonts w:ascii="Wingdings" w:hAnsi="Wingdings" w:hint="default"/>
       </w:rPr>
     </w:lvl>
   </w:abstractNum>
   <w:num w:numId="1">
-    <w:abstractNumId w:val="1"/>
+    <w:abstractNumId w:val="0"/>
   </w:num>
 </w:numbering>
 </file>
 
 <file path=word/styles.xml><?xml version="1.0" encoding="utf-8"?>
-<w:styles xmlns:wp14="http://schemas.microsoft.com/office/word/2010/wordprocessingDrawing" xmlns:mc="http://schemas.openxmlformats.org/markup-compatibility/2006" xmlns:r="http://schemas.openxmlformats.org/officeDocument/2006/relationships" xmlns:w="http://schemas.openxmlformats.org/wordprocessingml/2006/main" xmlns:w14="http://schemas.microsoft.com/office/word/2010/wordml" xmlns:w15="http://schemas.microsoft.com/office/word/2012/wordml" xmlns:w16cid="http://schemas.microsoft.com/office/word/2016/wordml/cid" xmlns:w16se="http://schemas.microsoft.com/office/word/2015/wordml/symex" mc:Ignorable="w14 w15 w16se w16cid wp14">
+<w:styles xmlns:mc="http://schemas.openxmlformats.org/markup-compatibility/2006" xmlns:r="http://schemas.openxmlformats.org/officeDocument/2006/relationships" xmlns:w="http://schemas.openxmlformats.org/wordprocessingml/2006/main" xmlns:w14="http://schemas.microsoft.com/office/word/2010/wordml" xmlns:w15="http://schemas.microsoft.com/office/word/2012/wordml" xmlns:w16cid="http://schemas.microsoft.com/office/word/2016/wordml/cid" xmlns:w16se="http://schemas.microsoft.com/office/word/2015/wordml/symex" mc:Ignorable="w14 w15 w16se w16cid">
   <w:docDefaults>
     <w:rPrDefault>
       <w:rPr>
-        <w:rFonts w:asciiTheme="minorHAnsi" w:hAnsiTheme="minorHAnsi" w:eastAsiaTheme="minorHAnsi" w:cstheme="minorBidi"/>
+        <w:rFonts w:asciiTheme="minorHAnsi" w:eastAsiaTheme="minorHAnsi" w:hAnsiTheme="minorHAnsi" w:cstheme="minorBidi"/>
         <w:sz w:val="22"/>
         <w:szCs w:val="22"/>
         <w:lang w:val="de-AT" w:eastAsia="en-US" w:bidi="ar-SA"/>
@@ -559,14 +527,14 @@
   <w:latentStyles w:defLockedState="0" w:defUIPriority="99" w:defSemiHidden="0" w:defUnhideWhenUsed="0" w:defQFormat="0" w:count="375">
     <w:lsdException w:name="Normal" w:uiPriority="0" w:qFormat="1"/>
     <w:lsdException w:name="heading 1" w:uiPriority="9" w:qFormat="1"/>
-    <w:lsdException w:name="heading 2" w:uiPriority="9" w:semiHidden="1" w:unhideWhenUsed="1" w:qFormat="1"/>
-    <w:lsdException w:name="heading 3" w:uiPriority="9" w:semiHidden="1" w:unhideWhenUsed="1" w:qFormat="1"/>
-    <w:lsdException w:name="heading 4" w:uiPriority="9" w:semiHidden="1" w:unhideWhenUsed="1" w:qFormat="1"/>
-    <w:lsdException w:name="heading 5" w:uiPriority="9" w:semiHidden="1" w:unhideWhenUsed="1" w:qFormat="1"/>
-    <w:lsdException w:name="heading 6" w:uiPriority="9" w:semiHidden="1" w:unhideWhenUsed="1" w:qFormat="1"/>
-    <w:lsdException w:name="heading 7" w:uiPriority="9" w:semiHidden="1" w:unhideWhenUsed="1" w:qFormat="1"/>
-    <w:lsdException w:name="heading 8" w:uiPriority="9" w:semiHidden="1" w:unhideWhenUsed="1" w:qFormat="1"/>
-    <w:lsdException w:name="heading 9" w:uiPriority="9" w:semiHidden="1" w:unhideWhenUsed="1" w:qFormat="1"/>
+    <w:lsdException w:name="heading 2" w:semiHidden="1" w:uiPriority="9" w:unhideWhenUsed="1" w:qFormat="1"/>
+    <w:lsdException w:name="heading 3" w:semiHidden="1" w:uiPriority="9" w:unhideWhenUsed="1" w:qFormat="1"/>
+    <w:lsdException w:name="heading 4" w:semiHidden="1" w:uiPriority="9" w:unhideWhenUsed="1" w:qFormat="1"/>
+    <w:lsdException w:name="heading 5" w:semiHidden="1" w:uiPriority="9" w:unhideWhenUsed="1" w:qFormat="1"/>
+    <w:lsdException w:name="heading 6" w:semiHidden="1" w:uiPriority="9" w:unhideWhenUsed="1" w:qFormat="1"/>
+    <w:lsdException w:name="heading 7" w:semiHidden="1" w:uiPriority="9" w:unhideWhenUsed="1" w:qFormat="1"/>
+    <w:lsdException w:name="heading 8" w:semiHidden="1" w:uiPriority="9" w:unhideWhenUsed="1" w:qFormat="1"/>
+    <w:lsdException w:name="heading 9" w:semiHidden="1" w:uiPriority="9" w:unhideWhenUsed="1" w:qFormat="1"/>
     <w:lsdException w:name="index 1" w:semiHidden="1" w:unhideWhenUsed="1"/>
     <w:lsdException w:name="index 2" w:semiHidden="1" w:unhideWhenUsed="1"/>
     <w:lsdException w:name="index 3" w:semiHidden="1" w:unhideWhenUsed="1"/>
@@ -576,22 +544,22 @@
     <w:lsdException w:name="index 7" w:semiHidden="1" w:unhideWhenUsed="1"/>
     <w:lsdException w:name="index 8" w:semiHidden="1" w:unhideWhenUsed="1"/>
     <w:lsdException w:name="index 9" w:semiHidden="1" w:unhideWhenUsed="1"/>
-    <w:lsdException w:name="toc 1" w:uiPriority="39" w:semiHidden="1" w:unhideWhenUsed="1"/>
-    <w:lsdException w:name="toc 2" w:uiPriority="39" w:semiHidden="1" w:unhideWhenUsed="1"/>
-    <w:lsdException w:name="toc 3" w:uiPriority="39" w:semiHidden="1" w:unhideWhenUsed="1"/>
-    <w:lsdException w:name="toc 4" w:uiPriority="39" w:semiHidden="1" w:unhideWhenUsed="1"/>
-    <w:lsdException w:name="toc 5" w:uiPriority="39" w:semiHidden="1" w:unhideWhenUsed="1"/>
-    <w:lsdException w:name="toc 6" w:uiPriority="39" w:semiHidden="1" w:unhideWhenUsed="1"/>
-    <w:lsdException w:name="toc 7" w:uiPriority="39" w:semiHidden="1" w:unhideWhenUsed="1"/>
-    <w:lsdException w:name="toc 8" w:uiPriority="39" w:semiHidden="1" w:unhideWhenUsed="1"/>
-    <w:lsdException w:name="toc 9" w:uiPriority="39" w:semiHidden="1" w:unhideWhenUsed="1"/>
+    <w:lsdException w:name="toc 1" w:semiHidden="1" w:uiPriority="39" w:unhideWhenUsed="1"/>
+    <w:lsdException w:name="toc 2" w:semiHidden="1" w:uiPriority="39" w:unhideWhenUsed="1"/>
+    <w:lsdException w:name="toc 3" w:semiHidden="1" w:uiPriority="39" w:unhideWhenUsed="1"/>
+    <w:lsdException w:name="toc 4" w:semiHidden="1" w:uiPriority="39" w:unhideWhenUsed="1"/>
+    <w:lsdException w:name="toc 5" w:semiHidden="1" w:uiPriority="39" w:unhideWhenUsed="1"/>
+    <w:lsdException w:name="toc 6" w:semiHidden="1" w:uiPriority="39" w:unhideWhenUsed="1"/>
+    <w:lsdException w:name="toc 7" w:semiHidden="1" w:uiPriority="39" w:unhideWhenUsed="1"/>
+    <w:lsdException w:name="toc 8" w:semiHidden="1" w:uiPriority="39" w:unhideWhenUsed="1"/>
+    <w:lsdException w:name="toc 9" w:semiHidden="1" w:uiPriority="39" w:unhideWhenUsed="1"/>
     <w:lsdException w:name="Normal Indent" w:semiHidden="1" w:unhideWhenUsed="1"/>
     <w:lsdException w:name="footnote text" w:semiHidden="1" w:unhideWhenUsed="1"/>
     <w:lsdException w:name="annotation text" w:semiHidden="1" w:unhideWhenUsed="1"/>
     <w:lsdException w:name="header" w:semiHidden="1" w:unhideWhenUsed="1"/>
     <w:lsdException w:name="footer" w:semiHidden="1" w:unhideWhenUsed="1"/>
     <w:lsdException w:name="index heading" w:semiHidden="1" w:unhideWhenUsed="1"/>
-    <w:lsdException w:name="caption" w:uiPriority="35" w:semiHidden="1" w:unhideWhenUsed="1" w:qFormat="1"/>
+    <w:lsdException w:name="caption" w:semiHidden="1" w:uiPriority="35" w:unhideWhenUsed="1" w:qFormat="1"/>
     <w:lsdException w:name="table of figures" w:semiHidden="1" w:unhideWhenUsed="1"/>
     <w:lsdException w:name="envelope address" w:semiHidden="1" w:unhideWhenUsed="1"/>
     <w:lsdException w:name="envelope return" w:semiHidden="1" w:unhideWhenUsed="1"/>
@@ -622,7 +590,7 @@
     <w:lsdException w:name="Title" w:uiPriority="10" w:qFormat="1"/>
     <w:lsdException w:name="Closing" w:semiHidden="1" w:unhideWhenUsed="1"/>
     <w:lsdException w:name="Signature" w:semiHidden="1" w:unhideWhenUsed="1"/>
-    <w:lsdException w:name="Default Paragraph Font" w:uiPriority="1" w:semiHidden="1" w:unhideWhenUsed="1"/>
+    <w:lsdException w:name="Default Paragraph Font" w:semiHidden="1" w:uiPriority="1" w:unhideWhenUsed="1"/>
     <w:lsdException w:name="Body Text" w:semiHidden="1" w:unhideWhenUsed="1"/>
     <w:lsdException w:name="Body Text Indent" w:semiHidden="1" w:unhideWhenUsed="1"/>
     <w:lsdException w:name="List Continue" w:semiHidden="1" w:unhideWhenUsed="1"/>
@@ -822,8 +790,8 @@
     <w:lsdException w:name="Subtle Reference" w:uiPriority="31" w:qFormat="1"/>
     <w:lsdException w:name="Intense Reference" w:uiPriority="32" w:qFormat="1"/>
     <w:lsdException w:name="Book Title" w:uiPriority="33" w:qFormat="1"/>
-    <w:lsdException w:name="Bibliography" w:uiPriority="37" w:semiHidden="1" w:unhideWhenUsed="1"/>
-    <w:lsdException w:name="TOC Heading" w:uiPriority="39" w:semiHidden="1" w:unhideWhenUsed="1" w:qFormat="1"/>
+    <w:lsdException w:name="Bibliography" w:semiHidden="1" w:uiPriority="37" w:unhideWhenUsed="1"/>
+    <w:lsdException w:name="TOC Heading" w:semiHidden="1" w:uiPriority="39" w:unhideWhenUsed="1" w:qFormat="1"/>
     <w:lsdException w:name="Plain Table 1" w:uiPriority="41"/>
     <w:lsdException w:name="Plain Table 2" w:uiPriority="42"/>
     <w:lsdException w:name="Plain Table 3" w:uiPriority="43"/>
@@ -933,9 +901,29 @@
     <w:lsdException w:name="Hashtag" w:semiHidden="1" w:unhideWhenUsed="1"/>
     <w:lsdException w:name="Unresolved Mention" w:semiHidden="1" w:unhideWhenUsed="1"/>
   </w:latentStyles>
-  <w:style w:type="paragraph" w:styleId="Standard" w:default="1">
+  <w:style w:type="paragraph" w:default="1" w:styleId="Standard">
     <w:name w:val="Normal"/>
     <w:qFormat/>
+  </w:style>
+  <w:style w:type="paragraph" w:styleId="berschrift1">
+    <w:name w:val="heading 1"/>
+    <w:basedOn w:val="Standard"/>
+    <w:next w:val="Standard"/>
+    <w:link w:val="berschrift1Zchn"/>
+    <w:uiPriority w:val="9"/>
+    <w:qFormat/>
+    <w:pPr>
+      <w:keepNext/>
+      <w:keepLines/>
+      <w:spacing w:before="240" w:after="0"/>
+      <w:outlineLvl w:val="0"/>
+    </w:pPr>
+    <w:rPr>
+      <w:rFonts w:asciiTheme="majorHAnsi" w:eastAsiaTheme="majorEastAsia" w:hAnsiTheme="majorHAnsi" w:cstheme="majorBidi"/>
+      <w:color w:val="2F5496" w:themeColor="accent1" w:themeShade="BF"/>
+      <w:sz w:val="32"/>
+      <w:szCs w:val="32"/>
+    </w:rPr>
   </w:style>
   <w:style w:type="paragraph" w:styleId="berschrift2">
     <w:name w:val="heading 2"/>
@@ -953,19 +941,19 @@
       <w:outlineLvl w:val="1"/>
     </w:pPr>
     <w:rPr>
-      <w:rFonts w:asciiTheme="majorHAnsi" w:hAnsiTheme="majorHAnsi" w:eastAsiaTheme="majorEastAsia" w:cstheme="majorBidi"/>
+      <w:rFonts w:asciiTheme="majorHAnsi" w:eastAsiaTheme="majorEastAsia" w:hAnsiTheme="majorHAnsi" w:cstheme="majorBidi"/>
       <w:color w:val="2F5496" w:themeColor="accent1" w:themeShade="BF"/>
       <w:sz w:val="26"/>
       <w:szCs w:val="26"/>
     </w:rPr>
   </w:style>
-  <w:style w:type="character" w:styleId="Absatz-Standardschriftart" w:default="1">
+  <w:style w:type="character" w:default="1" w:styleId="Absatz-Standardschriftart">
     <w:name w:val="Default Paragraph Font"/>
     <w:uiPriority w:val="1"/>
     <w:semiHidden/>
     <w:unhideWhenUsed/>
   </w:style>
-  <w:style w:type="table" w:styleId="NormaleTabelle" w:default="1">
+  <w:style w:type="table" w:default="1" w:styleId="NormaleTabelle">
     <w:name w:val="Normal Table"/>
     <w:uiPriority w:val="99"/>
     <w:semiHidden/>
@@ -980,20 +968,20 @@
       </w:tblCellMar>
     </w:tblPr>
   </w:style>
-  <w:style w:type="numbering" w:styleId="KeineListe" w:default="1">
+  <w:style w:type="numbering" w:default="1" w:styleId="KeineListe">
     <w:name w:val="No List"/>
     <w:uiPriority w:val="99"/>
     <w:semiHidden/>
     <w:unhideWhenUsed/>
   </w:style>
-  <w:style w:type="character" w:styleId="berschrift2Zchn" w:customStyle="1">
+  <w:style w:type="character" w:customStyle="1" w:styleId="berschrift2Zchn">
     <w:name w:val="Überschrift 2 Zchn"/>
     <w:basedOn w:val="Absatz-Standardschriftart"/>
     <w:link w:val="berschrift2"/>
     <w:uiPriority w:val="9"/>
     <w:rsid w:val="001A347A"/>
     <w:rPr>
-      <w:rFonts w:asciiTheme="majorHAnsi" w:hAnsiTheme="majorHAnsi" w:eastAsiaTheme="majorEastAsia" w:cstheme="majorBidi"/>
+      <w:rFonts w:asciiTheme="majorHAnsi" w:eastAsiaTheme="majorEastAsia" w:hAnsiTheme="majorHAnsi" w:cstheme="majorBidi"/>
       <w:color w:val="2F5496" w:themeColor="accent1" w:themeShade="BF"/>
       <w:sz w:val="26"/>
       <w:szCs w:val="26"/>
@@ -1014,7 +1002,7 @@
       <w:spacing w:after="0" w:line="240" w:lineRule="auto"/>
     </w:pPr>
   </w:style>
-  <w:style w:type="character" w:styleId="KopfzeileZchn" w:customStyle="1">
+  <w:style w:type="character" w:customStyle="1" w:styleId="KopfzeileZchn">
     <w:name w:val="Kopfzeile Zchn"/>
     <w:basedOn w:val="Absatz-Standardschriftart"/>
     <w:link w:val="Kopfzeile"/>
@@ -1036,54 +1024,121 @@
       <w:spacing w:after="0" w:line="240" w:lineRule="auto"/>
     </w:pPr>
   </w:style>
-  <w:style w:type="character" w:styleId="FuzeileZchn" w:customStyle="1">
+  <w:style w:type="character" w:customStyle="1" w:styleId="FuzeileZchn">
     <w:name w:val="Fußzeile Zchn"/>
     <w:basedOn w:val="Absatz-Standardschriftart"/>
     <w:link w:val="Fuzeile"/>
     <w:uiPriority w:val="99"/>
     <w:rsid w:val="000D2298"/>
   </w:style>
-  <w:style xmlns:w14="http://schemas.microsoft.com/office/word/2010/wordml" xmlns:mc="http://schemas.openxmlformats.org/markup-compatibility/2006" xmlns:w="http://schemas.openxmlformats.org/wordprocessingml/2006/main" w:type="character" w:styleId="Heading1Char" w:customStyle="1" mc:Ignorable="w14">
-    <w:name xmlns:w="http://schemas.openxmlformats.org/wordprocessingml/2006/main" w:val="Heading 1 Char"/>
-    <w:basedOn xmlns:w="http://schemas.openxmlformats.org/wordprocessingml/2006/main" w:val="Absatz-Standardschriftart"/>
-    <w:link xmlns:w="http://schemas.openxmlformats.org/wordprocessingml/2006/main" w:val="Heading1"/>
-    <w:uiPriority xmlns:w="http://schemas.openxmlformats.org/wordprocessingml/2006/main" w:val="9"/>
-    <w:rPr xmlns:w="http://schemas.openxmlformats.org/wordprocessingml/2006/main">
-      <w:rFonts w:asciiTheme="majorHAnsi" w:hAnsiTheme="majorHAnsi" w:eastAsiaTheme="majorEastAsia" w:cstheme="majorBidi"/>
-      <w:color w:val="2E74B5" w:themeColor="accent1" w:themeShade="BF"/>
+  <w:style w:type="character" w:customStyle="1" w:styleId="berschrift1Zchn">
+    <w:name w:val="Überschrift 1 Zchn"/>
+    <w:basedOn w:val="Absatz-Standardschriftart"/>
+    <w:link w:val="berschrift1"/>
+    <w:uiPriority w:val="9"/>
+    <w:rPr>
+      <w:rFonts w:asciiTheme="majorHAnsi" w:eastAsiaTheme="majorEastAsia" w:hAnsiTheme="majorHAnsi" w:cstheme="majorBidi"/>
+      <w:color w:val="2F5496" w:themeColor="accent1" w:themeShade="BF"/>
       <w:sz w:val="32"/>
       <w:szCs w:val="32"/>
     </w:rPr>
   </w:style>
-  <w:style xmlns:w14="http://schemas.microsoft.com/office/word/2010/wordml" xmlns:mc="http://schemas.openxmlformats.org/markup-compatibility/2006" xmlns:w="http://schemas.openxmlformats.org/wordprocessingml/2006/main" w:type="paragraph" w:styleId="Heading1" mc:Ignorable="w14">
-    <w:name xmlns:w="http://schemas.openxmlformats.org/wordprocessingml/2006/main" w:val="heading 1"/>
-    <w:basedOn xmlns:w="http://schemas.openxmlformats.org/wordprocessingml/2006/main" w:val="Standard"/>
-    <w:next xmlns:w="http://schemas.openxmlformats.org/wordprocessingml/2006/main" w:val="Standard"/>
-    <w:link xmlns:w="http://schemas.openxmlformats.org/wordprocessingml/2006/main" w:val="Heading1Char"/>
-    <w:uiPriority xmlns:w="http://schemas.openxmlformats.org/wordprocessingml/2006/main" w:val="9"/>
-    <w:qFormat xmlns:w="http://schemas.openxmlformats.org/wordprocessingml/2006/main"/>
-    <w:pPr xmlns:w="http://schemas.openxmlformats.org/wordprocessingml/2006/main">
-      <w:keepNext xmlns:w="http://schemas.openxmlformats.org/wordprocessingml/2006/main"/>
-      <w:keepLines xmlns:w="http://schemas.openxmlformats.org/wordprocessingml/2006/main"/>
-      <w:spacing xmlns:w="http://schemas.openxmlformats.org/wordprocessingml/2006/main" w:before="240" w:after="0"/>
-      <w:outlineLvl xmlns:w="http://schemas.openxmlformats.org/wordprocessingml/2006/main" w:val="0"/>
+  <w:style w:type="paragraph" w:styleId="Listenabsatz">
+    <w:name w:val="List Paragraph"/>
+    <w:basedOn w:val="Standard"/>
+    <w:uiPriority w:val="34"/>
+    <w:qFormat/>
+    <w:pPr>
+      <w:ind w:left="720"/>
+      <w:contextualSpacing/>
     </w:pPr>
-    <w:rPr xmlns:w="http://schemas.openxmlformats.org/wordprocessingml/2006/main">
-      <w:rFonts w:asciiTheme="majorHAnsi" w:hAnsiTheme="majorHAnsi" w:eastAsiaTheme="majorEastAsia" w:cstheme="majorBidi"/>
-      <w:color w:val="2E74B5" w:themeColor="accent1" w:themeShade="BF"/>
-      <w:sz w:val="32"/>
-      <w:szCs w:val="32"/>
+  </w:style>
+  <w:style w:type="paragraph" w:styleId="Titel">
+    <w:name w:val="Title"/>
+    <w:basedOn w:val="Standard"/>
+    <w:next w:val="Standard"/>
+    <w:link w:val="TitelZchn"/>
+    <w:uiPriority w:val="10"/>
+    <w:qFormat/>
+    <w:rsid w:val="00DE2877"/>
+    <w:pPr>
+      <w:spacing w:after="0" w:line="240" w:lineRule="auto"/>
+      <w:contextualSpacing/>
+    </w:pPr>
+    <w:rPr>
+      <w:rFonts w:asciiTheme="majorHAnsi" w:eastAsiaTheme="majorEastAsia" w:hAnsiTheme="majorHAnsi" w:cstheme="majorBidi"/>
+      <w:spacing w:val="-10"/>
+      <w:kern w:val="28"/>
+      <w:sz w:val="56"/>
+      <w:szCs w:val="56"/>
     </w:rPr>
   </w:style>
-  <w:style xmlns:w14="http://schemas.microsoft.com/office/word/2010/wordml" xmlns:mc="http://schemas.openxmlformats.org/markup-compatibility/2006" xmlns:w="http://schemas.openxmlformats.org/wordprocessingml/2006/main" w:type="paragraph" w:styleId="ListParagraph" mc:Ignorable="w14">
-    <w:name xmlns:w="http://schemas.openxmlformats.org/wordprocessingml/2006/main" w:val="List Paragraph"/>
-    <w:basedOn xmlns:w="http://schemas.openxmlformats.org/wordprocessingml/2006/main" w:val="Standard"/>
-    <w:uiPriority xmlns:w="http://schemas.openxmlformats.org/wordprocessingml/2006/main" w:val="34"/>
-    <w:qFormat xmlns:w="http://schemas.openxmlformats.org/wordprocessingml/2006/main"/>
-    <w:pPr xmlns:w="http://schemas.openxmlformats.org/wordprocessingml/2006/main">
-      <w:ind xmlns:w="http://schemas.openxmlformats.org/wordprocessingml/2006/main" w:left="720"/>
-      <w:contextualSpacing xmlns:w="http://schemas.openxmlformats.org/wordprocessingml/2006/main"/>
+  <w:style w:type="character" w:customStyle="1" w:styleId="TitelZchn">
+    <w:name w:val="Titel Zchn"/>
+    <w:basedOn w:val="Absatz-Standardschriftart"/>
+    <w:link w:val="Titel"/>
+    <w:uiPriority w:val="10"/>
+    <w:rsid w:val="00DE2877"/>
+    <w:rPr>
+      <w:rFonts w:asciiTheme="majorHAnsi" w:eastAsiaTheme="majorEastAsia" w:hAnsiTheme="majorHAnsi" w:cstheme="majorBidi"/>
+      <w:spacing w:val="-10"/>
+      <w:kern w:val="28"/>
+      <w:sz w:val="56"/>
+      <w:szCs w:val="56"/>
+    </w:rPr>
+  </w:style>
+  <w:style w:type="paragraph" w:styleId="Untertitel">
+    <w:name w:val="Subtitle"/>
+    <w:basedOn w:val="Standard"/>
+    <w:next w:val="Standard"/>
+    <w:link w:val="UntertitelZchn"/>
+    <w:uiPriority w:val="11"/>
+    <w:qFormat/>
+    <w:rsid w:val="00956476"/>
+    <w:pPr>
+      <w:numPr>
+        <w:ilvl w:val="1"/>
+      </w:numPr>
     </w:pPr>
+    <w:rPr>
+      <w:rFonts w:eastAsiaTheme="minorEastAsia"/>
+      <w:color w:val="5A5A5A" w:themeColor="text1" w:themeTint="A5"/>
+      <w:spacing w:val="15"/>
+    </w:rPr>
+  </w:style>
+  <w:style w:type="character" w:customStyle="1" w:styleId="UntertitelZchn">
+    <w:name w:val="Untertitel Zchn"/>
+    <w:basedOn w:val="Absatz-Standardschriftart"/>
+    <w:link w:val="Untertitel"/>
+    <w:uiPriority w:val="11"/>
+    <w:rsid w:val="00956476"/>
+    <w:rPr>
+      <w:rFonts w:eastAsiaTheme="minorEastAsia"/>
+      <w:color w:val="5A5A5A" w:themeColor="text1" w:themeTint="A5"/>
+      <w:spacing w:val="15"/>
+    </w:rPr>
+  </w:style>
+  <w:style w:type="character" w:styleId="Hervorhebung">
+    <w:name w:val="Emphasis"/>
+    <w:basedOn w:val="Absatz-Standardschriftart"/>
+    <w:uiPriority w:val="20"/>
+    <w:qFormat/>
+    <w:rsid w:val="00956476"/>
+    <w:rPr>
+      <w:i/>
+      <w:iCs/>
+    </w:rPr>
+  </w:style>
+  <w:style w:type="character" w:styleId="Fett">
+    <w:name w:val="Strong"/>
+    <w:basedOn w:val="Absatz-Standardschriftart"/>
+    <w:uiPriority w:val="22"/>
+    <w:qFormat/>
+    <w:rsid w:val="00956476"/>
+    <w:rPr>
+      <w:b/>
+      <w:bCs/>
+    </w:rPr>
   </w:style>
 </w:styles>
 </file>

</xml_diff>

<commit_message>
Finishing Toch-Ups at the writing work
</commit_message>
<xml_diff>
--- a/writing-work/Bewerbung_Wettbewerb.docx
+++ b/writing-work/Bewerbung_Wettbewerb.docx
@@ -226,171 +226,70 @@
         </w:rPr>
         <w:t>zu realisieren.</w:t>
       </w:r>
+      <w:r>
+        <w:rPr>
+          <w:rFonts w:cs="Arial"/>
+          <w:sz w:val="28"/>
+          <w:szCs w:val="28"/>
+        </w:rPr>
+        <w:br/>
+      </w:r>
+      <w:r>
+        <w:rPr>
+          <w:rFonts w:cs="Arial"/>
+          <w:sz w:val="28"/>
+          <w:szCs w:val="28"/>
+        </w:rPr>
+        <w:t xml:space="preserve"> Auf diese Weise konnten vollkommen personalisierte Formulare erstellt werden, welche die Arbeit des Vereins weitestgehend vereinfach</w:t>
+      </w:r>
+      <w:r>
+        <w:rPr>
+          <w:rFonts w:cs="Arial"/>
+          <w:sz w:val="28"/>
+          <w:szCs w:val="28"/>
+        </w:rPr>
+        <w:t>en</w:t>
+      </w:r>
+      <w:r>
+        <w:rPr>
+          <w:rFonts w:cs="Arial"/>
+          <w:sz w:val="28"/>
+          <w:szCs w:val="28"/>
+        </w:rPr>
+        <w:t xml:space="preserve"> und die wichtigsten Abläufe automatisier</w:t>
+      </w:r>
+      <w:r>
+        <w:rPr>
+          <w:rFonts w:cs="Arial"/>
+          <w:sz w:val="28"/>
+          <w:szCs w:val="28"/>
+        </w:rPr>
+        <w:t>en</w:t>
+      </w:r>
+      <w:r>
+        <w:rPr>
+          <w:rFonts w:cs="Arial"/>
+          <w:sz w:val="28"/>
+          <w:szCs w:val="28"/>
+        </w:rPr>
+        <w:t>.</w:t>
+      </w:r>
+    </w:p>
+    <w:p>
+      <w:pPr>
+        <w:rPr>
+          <w:rFonts w:cs="Arial"/>
+          <w:sz w:val="28"/>
+          <w:szCs w:val="28"/>
+        </w:rPr>
+      </w:pPr>
+    </w:p>
+    <w:p>
+      <w:pPr>
+        <w:pStyle w:val="berschrift1"/>
+      </w:pPr>
       <w:bookmarkStart w:id="0" w:name="_GoBack"/>
       <w:bookmarkEnd w:id="0"/>
-      <w:r>
-        <w:rPr>
-          <w:rFonts w:cs="Arial"/>
-          <w:sz w:val="28"/>
-          <w:szCs w:val="28"/>
-        </w:rPr>
-        <w:br/>
-      </w:r>
-      <w:r>
-        <w:rPr>
-          <w:rFonts w:cs="Arial"/>
-          <w:sz w:val="28"/>
-          <w:szCs w:val="28"/>
-        </w:rPr>
-        <w:t xml:space="preserve"> Auf diese Weise konnten vollkommen personalisierte Formulare erstellt werden, welche die Arbeit des Vereins weitestgehend vereinfach</w:t>
-      </w:r>
-      <w:r>
-        <w:rPr>
-          <w:rFonts w:cs="Arial"/>
-          <w:sz w:val="28"/>
-          <w:szCs w:val="28"/>
-        </w:rPr>
-        <w:t>en</w:t>
-      </w:r>
-      <w:r>
-        <w:rPr>
-          <w:rFonts w:cs="Arial"/>
-          <w:sz w:val="28"/>
-          <w:szCs w:val="28"/>
-        </w:rPr>
-        <w:t xml:space="preserve"> und die wichtigsten Abläufe automatisier</w:t>
-      </w:r>
-      <w:r>
-        <w:rPr>
-          <w:rFonts w:cs="Arial"/>
-          <w:sz w:val="28"/>
-          <w:szCs w:val="28"/>
-        </w:rPr>
-        <w:t>en</w:t>
-      </w:r>
-      <w:r>
-        <w:rPr>
-          <w:rFonts w:cs="Arial"/>
-          <w:sz w:val="28"/>
-          <w:szCs w:val="28"/>
-        </w:rPr>
-        <w:t>.</w:t>
-      </w:r>
-    </w:p>
-    <w:p>
-      <w:pPr>
-        <w:rPr>
-          <w:rFonts w:cs="Arial"/>
-          <w:sz w:val="28"/>
-          <w:szCs w:val="28"/>
-        </w:rPr>
-      </w:pPr>
-    </w:p>
-    <w:p>
-      <w:pPr>
-        <w:pStyle w:val="berschrift1"/>
-      </w:pPr>
-      <w:r>
-        <w:rPr>
-          <w:noProof/>
-        </w:rPr>
-        <mc:AlternateContent>
-          <mc:Choice Requires="wps">
-            <w:drawing>
-              <wp:anchor distT="0" distB="0" distL="114300" distR="114300" simplePos="0" relativeHeight="251660288" behindDoc="0" locked="0" layoutInCell="1" allowOverlap="1" wp14:anchorId="538A6D22" wp14:editId="00899E60">
-                <wp:simplePos x="0" y="0"/>
-                <wp:positionH relativeFrom="column">
-                  <wp:posOffset>132080</wp:posOffset>
-                </wp:positionH>
-                <wp:positionV relativeFrom="paragraph">
-                  <wp:posOffset>2476500</wp:posOffset>
-                </wp:positionV>
-                <wp:extent cx="5000625" cy="635"/>
-                <wp:effectExtent l="0" t="0" r="0" b="0"/>
-                <wp:wrapThrough wrapText="bothSides">
-                  <wp:wrapPolygon edited="0">
-                    <wp:start x="0" y="0"/>
-                    <wp:lineTo x="0" y="21600"/>
-                    <wp:lineTo x="21600" y="21600"/>
-                    <wp:lineTo x="21600" y="0"/>
-                  </wp:wrapPolygon>
-                </wp:wrapThrough>
-                <wp:docPr id="2" name="Textfeld 2"/>
-                <wp:cNvGraphicFramePr/>
-                <a:graphic xmlns:a="http://schemas.openxmlformats.org/drawingml/2006/main">
-                  <a:graphicData uri="http://schemas.microsoft.com/office/word/2010/wordprocessingShape">
-                    <wps:wsp>
-                      <wps:cNvSpPr txBox="1"/>
-                      <wps:spPr>
-                        <a:xfrm>
-                          <a:off x="0" y="0"/>
-                          <a:ext cx="5000625" cy="635"/>
-                        </a:xfrm>
-                        <a:prstGeom prst="rect">
-                          <a:avLst/>
-                        </a:prstGeom>
-                        <a:solidFill>
-                          <a:prstClr val="white"/>
-                        </a:solidFill>
-                        <a:ln>
-                          <a:noFill/>
-                        </a:ln>
-                      </wps:spPr>
-                      <wps:txbx>
-                        <w:txbxContent>
-                          <w:p>
-                            <w:pPr>
-                              <w:pStyle w:val="Beschriftung"/>
-                              <w:rPr>
-                                <w:noProof/>
-                              </w:rPr>
-                            </w:pPr>
-                            <w:r>
-                              <w:t>Homepage Website Diplomarbeit</w:t>
-                            </w:r>
-                          </w:p>
-                        </w:txbxContent>
-                      </wps:txbx>
-                      <wps:bodyPr rot="0" spcFirstLastPara="0" vertOverflow="overflow" horzOverflow="overflow" vert="horz" wrap="square" lIns="0" tIns="0" rIns="0" bIns="0" numCol="1" spcCol="0" rtlCol="0" fromWordArt="0" anchor="t" anchorCtr="0" forceAA="0" compatLnSpc="1">
-                        <a:prstTxWarp prst="textNoShape">
-                          <a:avLst/>
-                        </a:prstTxWarp>
-                        <a:spAutoFit/>
-                      </wps:bodyPr>
-                    </wps:wsp>
-                  </a:graphicData>
-                </a:graphic>
-              </wp:anchor>
-            </w:drawing>
-          </mc:Choice>
-          <mc:Fallback>
-            <w:pict>
-              <v:shapetype w14:anchorId="538A6D22" id="_x0000_t202" coordsize="21600,21600" o:spt="202" path="m,l,21600r21600,l21600,xe">
-                <v:stroke joinstyle="miter"/>
-                <v:path gradientshapeok="t" o:connecttype="rect"/>
-              </v:shapetype>
-              <v:shape id="Textfeld 2" o:spid="_x0000_s1026" type="#_x0000_t202" style="position:absolute;margin-left:10.4pt;margin-top:195pt;width:393.75pt;height:.05pt;z-index:251660288;visibility:visible;mso-wrap-style:square;mso-wrap-distance-left:9pt;mso-wrap-distance-top:0;mso-wrap-distance-right:9pt;mso-wrap-distance-bottom:0;mso-position-horizontal:absolute;mso-position-horizontal-relative:text;mso-position-vertical:absolute;mso-position-vertical-relative:text;v-text-anchor:top" o:gfxdata="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" stroked="f">
-                <v:textbox style="mso-fit-shape-to-text:t" inset="0,0,0,0">
-                  <w:txbxContent>
-                    <w:p>
-                      <w:pPr>
-                        <w:pStyle w:val="Beschriftung"/>
-                        <w:rPr>
-                          <w:noProof/>
-                        </w:rPr>
-                      </w:pPr>
-                      <w:r>
-                        <w:t>Homepage Website Diplomarbeit</w:t>
-                      </w:r>
-                    </w:p>
-                  </w:txbxContent>
-                </v:textbox>
-                <w10:wrap type="through"/>
-              </v:shape>
-            </w:pict>
-          </mc:Fallback>
-        </mc:AlternateContent>
-      </w:r>
       <w:r>
         <w:t xml:space="preserve">Arbeitseinteilung </w:t>
       </w:r>
@@ -1437,6 +1336,36 @@
       <w:szCs w:val="18"/>
     </w:rPr>
   </w:style>
+  <w:style w:type="paragraph" w:styleId="Sprechblasentext">
+    <w:name w:val="Balloon Text"/>
+    <w:basedOn w:val="Standard"/>
+    <w:link w:val="SprechblasentextZchn"/>
+    <w:uiPriority w:val="99"/>
+    <w:semiHidden/>
+    <w:unhideWhenUsed/>
+    <w:rsid w:val="00F22204"/>
+    <w:pPr>
+      <w:spacing w:after="0" w:line="240" w:lineRule="auto"/>
+    </w:pPr>
+    <w:rPr>
+      <w:rFonts w:ascii="Segoe UI" w:hAnsi="Segoe UI" w:cs="Segoe UI"/>
+      <w:sz w:val="18"/>
+      <w:szCs w:val="18"/>
+    </w:rPr>
+  </w:style>
+  <w:style w:type="character" w:customStyle="1" w:styleId="SprechblasentextZchn">
+    <w:name w:val="Sprechblasentext Zchn"/>
+    <w:basedOn w:val="Absatz-Standardschriftart"/>
+    <w:link w:val="Sprechblasentext"/>
+    <w:uiPriority w:val="99"/>
+    <w:semiHidden/>
+    <w:rsid w:val="00F22204"/>
+    <w:rPr>
+      <w:rFonts w:ascii="Segoe UI" w:hAnsi="Segoe UI" w:cs="Segoe UI"/>
+      <w:sz w:val="18"/>
+      <w:szCs w:val="18"/>
+    </w:rPr>
+  </w:style>
 </w:styles>
 </file>
 

</xml_diff>